<commit_message>
Envío de memoria a manolo (sin formato)
</commit_message>
<xml_diff>
--- a/documentación TFG/Indice memoria.docx
+++ b/documentación TFG/Indice memoria.docx
@@ -114,11 +114,9 @@
           <w:numId w:val="7"/>
         </w:numPr>
       </w:pPr>
-      <w:proofErr w:type="spellStart"/>
       <w:r>
         <w:t>Ñlakjsdf</w:t>
       </w:r>
-      <w:proofErr w:type="spellEnd"/>
     </w:p>
     <w:p>
       <w:pPr>
@@ -128,11 +126,9 @@
           <w:numId w:val="7"/>
         </w:numPr>
       </w:pPr>
-      <w:proofErr w:type="spellStart"/>
       <w:r>
         <w:t>Asdfa</w:t>
       </w:r>
-      <w:proofErr w:type="spellEnd"/>
     </w:p>
     <w:p>
       <w:pPr>
@@ -142,11 +138,9 @@
           <w:numId w:val="7"/>
         </w:numPr>
       </w:pPr>
-      <w:proofErr w:type="spellStart"/>
       <w:r>
         <w:t>Aasfadfa</w:t>
       </w:r>
-      <w:proofErr w:type="spellEnd"/>
     </w:p>
     <w:p>
       <w:pPr>
@@ -156,11 +150,9 @@
           <w:numId w:val="7"/>
         </w:numPr>
       </w:pPr>
-      <w:proofErr w:type="spellStart"/>
       <w:r>
         <w:t>Asdfafa</w:t>
       </w:r>
-      <w:proofErr w:type="spellEnd"/>
     </w:p>
     <w:p>
       <w:pPr>
@@ -170,11 +162,9 @@
           <w:numId w:val="7"/>
         </w:numPr>
       </w:pPr>
-      <w:proofErr w:type="spellStart"/>
       <w:r>
         <w:t>Asfafafa</w:t>
       </w:r>
-      <w:proofErr w:type="spellEnd"/>
     </w:p>
     <w:p>
       <w:pPr>
@@ -184,11 +174,9 @@
           <w:numId w:val="7"/>
         </w:numPr>
       </w:pPr>
-      <w:proofErr w:type="spellStart"/>
       <w:r>
         <w:t>Afafafa</w:t>
       </w:r>
-      <w:proofErr w:type="spellEnd"/>
     </w:p>
     <w:p>
       <w:pPr>
@@ -430,13 +418,8 @@
         </w:numPr>
       </w:pPr>
       <w:r>
-        <w:t xml:space="preserve"> Riesgos de </w:t>
-      </w:r>
-      <w:proofErr w:type="gramStart"/>
-      <w:r>
-        <w:t>..</w:t>
-      </w:r>
-      <w:proofErr w:type="gramEnd"/>
+        <w:t xml:space="preserve"> Riesgos de ..</w:t>
+      </w:r>
     </w:p>
     <w:p>
       <w:pPr>
@@ -518,11 +501,9 @@
           <w:numId w:val="7"/>
         </w:numPr>
       </w:pPr>
-      <w:proofErr w:type="spellStart"/>
       <w:r>
         <w:t>Asdfa</w:t>
       </w:r>
-      <w:proofErr w:type="spellEnd"/>
     </w:p>
     <w:p>
       <w:pPr>
@@ -532,11 +513,9 @@
           <w:numId w:val="7"/>
         </w:numPr>
       </w:pPr>
-      <w:proofErr w:type="spellStart"/>
       <w:r>
         <w:t>Adsfafa</w:t>
       </w:r>
-      <w:proofErr w:type="spellEnd"/>
     </w:p>
     <w:p>
       <w:pPr>
@@ -546,11 +525,9 @@
           <w:numId w:val="7"/>
         </w:numPr>
       </w:pPr>
-      <w:proofErr w:type="spellStart"/>
       <w:r>
         <w:t>Adfafa</w:t>
       </w:r>
-      <w:proofErr w:type="spellEnd"/>
     </w:p>
     <w:p>
       <w:pPr>
@@ -560,12 +537,10 @@
           <w:numId w:val="7"/>
         </w:numPr>
       </w:pPr>
-      <w:proofErr w:type="spellStart"/>
       <w:r>
         <w:lastRenderedPageBreak/>
         <w:t>Afafa</w:t>
       </w:r>
-      <w:proofErr w:type="spellEnd"/>
     </w:p>
     <w:p>
       <w:pPr>
@@ -760,31 +735,7 @@
         <w:t xml:space="preserve"> Cabe tener en cuenta que solo con desarrollar una plataforma en la que mostrar información o permitir al usuario interactuar con el sistema no es suficiente para que un negocio se abra paso en</w:t>
       </w:r>
       <w:r>
-        <w:t xml:space="preserve"> los rankings de internet y conseguir suficiente difusión. Con tal de conseguir un buen puesto en los rankings deberemos emplear técnicas de SEO (</w:t>
-      </w:r>
-      <w:proofErr w:type="spellStart"/>
-      <w:r>
-        <w:t>Search</w:t>
-      </w:r>
-      <w:proofErr w:type="spellEnd"/>
-      <w:r>
-        <w:t xml:space="preserve"> </w:t>
-      </w:r>
-      <w:proofErr w:type="spellStart"/>
-      <w:r>
-        <w:t>Engine</w:t>
-      </w:r>
-      <w:proofErr w:type="spellEnd"/>
-      <w:r>
-        <w:t xml:space="preserve"> </w:t>
-      </w:r>
-      <w:proofErr w:type="spellStart"/>
-      <w:r>
-        <w:t>Optimization</w:t>
-      </w:r>
-      <w:proofErr w:type="spellEnd"/>
-      <w:r>
-        <w:t>). Por otro lado, podremos obtener una gran difusión si conectamos nuestro sistema a las redes sociales más importantes que existen en la actualidad, tales como Facebook, Twitter, Instagram, etc.</w:t>
+        <w:t xml:space="preserve"> los rankings de internet y conseguir suficiente difusión. Con tal de conseguir un buen puesto en los rankings deberemos emplear técnicas de SEO (Search Engine Optimization). Por otro lado, podremos obtener una gran difusión si conectamos nuestro sistema a las redes sociales más importantes que existen en la actualidad, tales como Facebook, Twitter, Instagram, etc.</w:t>
       </w:r>
     </w:p>
     <w:p>
@@ -878,23 +829,7 @@
         </w:numPr>
       </w:pPr>
       <w:r>
-        <w:t>Mediante otros métodos (</w:t>
-      </w:r>
-      <w:proofErr w:type="spellStart"/>
-      <w:r>
-        <w:t>pj</w:t>
-      </w:r>
-      <w:proofErr w:type="spellEnd"/>
-      <w:r>
-        <w:t xml:space="preserve">: google </w:t>
-      </w:r>
-      <w:proofErr w:type="spellStart"/>
-      <w:r>
-        <w:t>adsense</w:t>
-      </w:r>
-      <w:proofErr w:type="spellEnd"/>
-      <w:r>
-        <w:t>).</w:t>
+        <w:t>Mediante otros métodos (pj: google adsense).</w:t>
       </w:r>
     </w:p>
     <w:p>
@@ -1098,11 +1033,9 @@
           <w:numId w:val="4"/>
         </w:numPr>
       </w:pPr>
-      <w:proofErr w:type="spellStart"/>
       <w:r>
         <w:t>Shopify</w:t>
       </w:r>
-      <w:proofErr w:type="spellEnd"/>
     </w:p>
     <w:p>
       <w:pPr>
@@ -1134,29 +1067,13 @@
         <w:t>Múltiples canales de venta</w:t>
       </w:r>
       <w:r>
-        <w:t xml:space="preserve"> – </w:t>
-      </w:r>
-      <w:proofErr w:type="spellStart"/>
-      <w:r>
-        <w:t>Shopify</w:t>
-      </w:r>
-      <w:proofErr w:type="spellEnd"/>
-      <w:r>
-        <w:t xml:space="preserve"> permite la venta a través de diferentes canales como pueden ser </w:t>
+        <w:t xml:space="preserve"> – Shopify permite la venta a través de diferentes canales como pueden ser </w:t>
       </w:r>
       <w:r>
         <w:t>Facebook</w:t>
       </w:r>
       <w:r>
-        <w:t xml:space="preserve"> o </w:t>
-      </w:r>
-      <w:proofErr w:type="spellStart"/>
-      <w:r>
-        <w:t>Wordpress</w:t>
-      </w:r>
-      <w:proofErr w:type="spellEnd"/>
-      <w:r>
-        <w:t xml:space="preserve"> así como otros métodos más tradicionales como  las</w:t>
+        <w:t xml:space="preserve"> o Wordpress así como otros métodos más tradicionales como  las</w:t>
       </w:r>
       <w:r>
         <w:t xml:space="preserve"> tienda online</w:t>
@@ -1174,23 +1091,7 @@
         </w:numPr>
       </w:pPr>
       <w:r>
-        <w:t xml:space="preserve">SEO – Permite la optimización del SEO y ofrece ayudas sobre el así como para </w:t>
-      </w:r>
-      <w:proofErr w:type="spellStart"/>
-      <w:r>
-        <w:t>AdSense</w:t>
-      </w:r>
-      <w:proofErr w:type="spellEnd"/>
-      <w:r>
-        <w:t xml:space="preserve"> o </w:t>
-      </w:r>
-      <w:proofErr w:type="spellStart"/>
-      <w:r>
-        <w:t>GoogleAnalytics</w:t>
-      </w:r>
-      <w:proofErr w:type="spellEnd"/>
-      <w:r>
-        <w:t xml:space="preserve">. </w:t>
+        <w:t xml:space="preserve">SEO – Permite la optimización del SEO y ofrece ayudas sobre el así como para AdSense o GoogleAnalytics. </w:t>
       </w:r>
     </w:p>
     <w:p>
@@ -1202,15 +1103,7 @@
         </w:numPr>
       </w:pPr>
       <w:r>
-        <w:t xml:space="preserve">Nube – Alojado en la nube nos ahorra problemas de </w:t>
-      </w:r>
-      <w:proofErr w:type="spellStart"/>
-      <w:r>
-        <w:t>self</w:t>
-      </w:r>
-      <w:proofErr w:type="spellEnd"/>
-      <w:r>
-        <w:t xml:space="preserve">-hosting (hosting propio). </w:t>
+        <w:t xml:space="preserve">Nube – Alojado en la nube nos ahorra problemas de self-hosting (hosting propio). </w:t>
       </w:r>
     </w:p>
     <w:p>
@@ -1255,15 +1148,7 @@
         <w:t>Limitaci</w:t>
       </w:r>
       <w:r>
-        <w:t xml:space="preserve">ón del idioma: Administración está en inglés y su uso no se ajusta completa ni perfectamente a otros idiomas como el </w:t>
-      </w:r>
-      <w:proofErr w:type="gramStart"/>
-      <w:r>
-        <w:t>Castellano</w:t>
-      </w:r>
-      <w:proofErr w:type="gramEnd"/>
-      <w:r>
-        <w:t>, dejando palabras o incluso páginas traducidas de forma incompleta que pueden interferir en la usabilidad de los usuarios.</w:t>
+        <w:t>ón del idioma: Administración está en inglés y su uso no se ajusta completa ni perfectamente a otros idiomas como el Castellano, dejando palabras o incluso páginas traducidas de forma incompleta que pueden interferir en la usabilidad de los usuarios.</w:t>
       </w:r>
     </w:p>
     <w:p>
@@ -1295,11 +1180,9 @@
           <w:numId w:val="4"/>
         </w:numPr>
       </w:pPr>
-      <w:proofErr w:type="spellStart"/>
       <w:r>
         <w:t>Magento</w:t>
       </w:r>
-      <w:proofErr w:type="spellEnd"/>
     </w:p>
     <w:p>
       <w:pPr>
@@ -1338,11 +1221,9 @@
           <w:numId w:val="4"/>
         </w:numPr>
       </w:pPr>
-      <w:proofErr w:type="spellStart"/>
       <w:r>
         <w:t>Prestashop</w:t>
       </w:r>
-      <w:proofErr w:type="spellEnd"/>
     </w:p>
     <w:p>
       <w:pPr>
@@ -1381,11 +1262,9 @@
           <w:numId w:val="4"/>
         </w:numPr>
       </w:pPr>
-      <w:proofErr w:type="spellStart"/>
       <w:r>
         <w:t>WooComerce</w:t>
       </w:r>
-      <w:proofErr w:type="spellEnd"/>
     </w:p>
     <w:p>
       <w:pPr>
@@ -1424,11 +1303,9 @@
           <w:numId w:val="4"/>
         </w:numPr>
       </w:pPr>
-      <w:proofErr w:type="spellStart"/>
       <w:r>
         <w:t>Wazala</w:t>
       </w:r>
-      <w:proofErr w:type="spellEnd"/>
     </w:p>
     <w:p>
       <w:pPr>
@@ -1481,11 +1358,9 @@
           <w:numId w:val="4"/>
         </w:numPr>
       </w:pPr>
-      <w:proofErr w:type="spellStart"/>
       <w:r>
         <w:t>Emiweb</w:t>
       </w:r>
-      <w:proofErr w:type="spellEnd"/>
     </w:p>
     <w:p>
       <w:pPr>
@@ -1495,11 +1370,9 @@
           <w:numId w:val="4"/>
         </w:numPr>
       </w:pPr>
-      <w:proofErr w:type="spellStart"/>
       <w:r>
         <w:t>SimplyBook</w:t>
       </w:r>
-      <w:proofErr w:type="spellEnd"/>
     </w:p>
     <w:p>
       <w:pPr>
@@ -1509,11 +1382,9 @@
           <w:numId w:val="4"/>
         </w:numPr>
       </w:pPr>
-      <w:proofErr w:type="spellStart"/>
       <w:r>
         <w:t>Idiso</w:t>
       </w:r>
-      <w:proofErr w:type="spellEnd"/>
     </w:p>
     <w:p>
       <w:pPr>
@@ -1523,11 +1394,9 @@
           <w:numId w:val="4"/>
         </w:numPr>
       </w:pPr>
-      <w:proofErr w:type="spellStart"/>
       <w:r>
         <w:t>Avvio</w:t>
       </w:r>
-      <w:proofErr w:type="spellEnd"/>
     </w:p>
     <w:p>
       <w:pPr>
@@ -1712,23 +1581,21 @@
           <w:u w:val="none"/>
         </w:rPr>
       </w:pPr>
-      <w:proofErr w:type="gramStart"/>
       <w:r>
         <w:rPr>
           <w:rStyle w:val="Hipervnculo"/>
           <w:color w:val="auto"/>
           <w:u w:val="none"/>
         </w:rPr>
-        <w:t>herramientas</w:t>
-      </w:r>
-      <w:proofErr w:type="gramEnd"/>
+        <w:t>herramientas de de</w:t>
+      </w:r>
       <w:r>
         <w:rPr>
           <w:rStyle w:val="Hipervnculo"/>
           <w:color w:val="auto"/>
           <w:u w:val="none"/>
         </w:rPr>
-        <w:t xml:space="preserve"> de de</w:t>
+        <w:t>s</w:t>
       </w:r>
       <w:r>
         <w:rPr>
@@ -1736,321 +1603,307 @@
           <w:color w:val="auto"/>
           <w:u w:val="none"/>
         </w:rPr>
-        <w:t>s</w:t>
-      </w:r>
-      <w:r>
+        <w:t>arrollo</w:t>
+      </w:r>
+    </w:p>
+    <w:p>
+      <w:pPr>
+        <w:rPr>
+          <w:rStyle w:val="Hipervnculo"/>
+        </w:rPr>
+      </w:pPr>
+      <w:hyperlink r:id="rId19" w:history="1">
+        <w:r>
+          <w:rPr>
+            <w:rStyle w:val="Hipervnculo"/>
+          </w:rPr>
+          <w:t>https://brackets.io/</w:t>
+        </w:r>
+      </w:hyperlink>
+    </w:p>
+    <w:p>
+      <w:pPr>
+        <w:rPr>
+          <w:rStyle w:val="Hipervnculo"/>
+        </w:rPr>
+      </w:pPr>
+      <w:hyperlink r:id="rId20" w:history="1">
+        <w:r>
+          <w:rPr>
+            <w:rStyle w:val="Hipervnculo"/>
+          </w:rPr>
+          <w:t>https://github.com/</w:t>
+        </w:r>
+      </w:hyperlink>
+    </w:p>
+    <w:p>
+      <w:pPr>
+        <w:rPr>
+          <w:rStyle w:val="Hipervnculo"/>
+        </w:rPr>
+      </w:pPr>
+      <w:hyperlink r:id="rId21" w:history="1">
+        <w:r>
+          <w:rPr>
+            <w:rStyle w:val="Hipervnculo"/>
+          </w:rPr>
+          <w:t>https://www.sourcetreeapp.com/</w:t>
+        </w:r>
+      </w:hyperlink>
+    </w:p>
+    <w:p>
+      <w:pPr>
+        <w:rPr>
+          <w:rStyle w:val="Hipervnculo"/>
+        </w:rPr>
+      </w:pPr>
+      <w:hyperlink r:id="rId22" w:history="1">
+        <w:r>
+          <w:rPr>
+            <w:rStyle w:val="Hipervnculo"/>
+          </w:rPr>
+          <w:t>https://desktop.github.com/</w:t>
+        </w:r>
+      </w:hyperlink>
+    </w:p>
+    <w:p>
+      <w:pPr>
+        <w:rPr>
+          <w:rStyle w:val="Hipervnculo"/>
+        </w:rPr>
+      </w:pPr>
+      <w:r>
+        <w:rPr>
+          <w:rStyle w:val="Hipervnculo"/>
+        </w:rPr>
+        <w:t>https://git-scm.com/downloads</w:t>
+      </w:r>
+    </w:p>
+    <w:p>
+      <w:pPr>
         <w:rPr>
           <w:rStyle w:val="Hipervnculo"/>
           <w:color w:val="auto"/>
           <w:u w:val="none"/>
         </w:rPr>
-        <w:t>arrollo</w:t>
-      </w:r>
-    </w:p>
-    <w:p>
-      <w:pPr>
-        <w:rPr>
-          <w:rStyle w:val="Hipervnculo"/>
-        </w:rPr>
-      </w:pPr>
-      <w:hyperlink r:id="rId19" w:history="1">
-        <w:r>
-          <w:rPr>
-            <w:rStyle w:val="Hipervnculo"/>
-          </w:rPr>
-          <w:t>https://brackets.io/</w:t>
-        </w:r>
-      </w:hyperlink>
-    </w:p>
-    <w:p>
-      <w:pPr>
-        <w:rPr>
-          <w:rStyle w:val="Hipervnculo"/>
-        </w:rPr>
-      </w:pPr>
-      <w:hyperlink r:id="rId20" w:history="1">
-        <w:r>
-          <w:rPr>
-            <w:rStyle w:val="Hipervnculo"/>
-          </w:rPr>
-          <w:t>https://github.com/</w:t>
-        </w:r>
-      </w:hyperlink>
-    </w:p>
-    <w:p>
-      <w:pPr>
-        <w:rPr>
-          <w:rStyle w:val="Hipervnculo"/>
-        </w:rPr>
-      </w:pPr>
-      <w:hyperlink r:id="rId21" w:history="1">
-        <w:r>
-          <w:rPr>
-            <w:rStyle w:val="Hipervnculo"/>
-          </w:rPr>
-          <w:t>https://www.sourcetreeapp.com/</w:t>
-        </w:r>
-      </w:hyperlink>
-    </w:p>
-    <w:p>
-      <w:pPr>
-        <w:rPr>
-          <w:rStyle w:val="Hipervnculo"/>
-        </w:rPr>
-      </w:pPr>
-      <w:hyperlink r:id="rId22" w:history="1">
-        <w:r>
-          <w:rPr>
-            <w:rStyle w:val="Hipervnculo"/>
-          </w:rPr>
-          <w:t>https://desktop.github.com/</w:t>
-        </w:r>
-      </w:hyperlink>
-    </w:p>
-    <w:p>
-      <w:pPr>
-        <w:rPr>
-          <w:rStyle w:val="Hipervnculo"/>
-        </w:rPr>
-      </w:pPr>
-      <w:r>
-        <w:rPr>
-          <w:rStyle w:val="Hipervnculo"/>
-        </w:rPr>
-        <w:t>https://git-scm.com/downloads</w:t>
-      </w:r>
-    </w:p>
-    <w:p>
-      <w:pPr>
+      </w:pPr>
+      <w:r>
         <w:rPr>
           <w:rStyle w:val="Hipervnculo"/>
           <w:color w:val="auto"/>
           <w:u w:val="none"/>
         </w:rPr>
-      </w:pPr>
-      <w:proofErr w:type="spellStart"/>
-      <w:r>
+        <w:t>Mailing</w:t>
+      </w:r>
+    </w:p>
+    <w:p>
+      <w:hyperlink r:id="rId23" w:history="1">
+        <w:r>
+          <w:rPr>
+            <w:rStyle w:val="Hipervnculo"/>
+          </w:rPr>
+          <w:t>http://blog.juliopari.com/configurar-smtp-xampp-windows/</w:t>
+        </w:r>
+      </w:hyperlink>
+    </w:p>
+    <w:p>
+      <w:hyperlink r:id="rId24" w:history="1">
+        <w:r>
+          <w:rPr>
+            <w:rStyle w:val="Hipervnculo"/>
+          </w:rPr>
+          <w:t>http://blog.shiraj.com/2010/09/how-to-php-sendmail-and-xampp-on-windows/</w:t>
+        </w:r>
+      </w:hyperlink>
+    </w:p>
+    <w:p>
+      <w:hyperlink r:id="rId25" w:history="1">
+        <w:r>
+          <w:rPr>
+            <w:rStyle w:val="Hipervnculo"/>
+          </w:rPr>
+          <w:t>http://stackoverflow.com/questions/35956567/xampp-sendmail-gmail-windows-10</w:t>
+        </w:r>
+      </w:hyperlink>
+    </w:p>
+    <w:p>
+      <w:hyperlink r:id="rId26" w:history="1">
+        <w:r>
+          <w:rPr>
+            <w:rStyle w:val="Hipervnculo"/>
+          </w:rPr>
+          <w:t>http://drupalalsur.org/videos/enviar-correos-con-xampp-en-local</w:t>
+        </w:r>
+      </w:hyperlink>
+    </w:p>
+    <w:p>
+      <w:hyperlink r:id="rId27" w:history="1">
+        <w:r>
+          <w:rPr>
+            <w:rStyle w:val="Hipervnculo"/>
+          </w:rPr>
+          <w:t>http://stackoverflow.com/questions/15965376/how-to-configure-xampp-to-send-mail-from-localhost</w:t>
+        </w:r>
+      </w:hyperlink>
+    </w:p>
+    <w:p>
+      <w:hyperlink r:id="rId28" w:history="1">
+        <w:r>
+          <w:rPr>
+            <w:rStyle w:val="Hipervnculo"/>
+          </w:rPr>
+          <w:t>https://www.elserver.com/ayuda/como-envio-correos-con-php-por-smtp-phpmailer/</w:t>
+        </w:r>
+      </w:hyperlink>
+    </w:p>
+    <w:p>
+      <w:r>
+        <w:tab/>
+      </w:r>
+      <w:hyperlink r:id="rId29" w:history="1">
+        <w:r>
+          <w:rPr>
+            <w:rStyle w:val="Hipervnculo"/>
+          </w:rPr>
+          <w:t>http://stackoverflow.com/questions/4376701/configure-gmail-as-smtp-in-xampp-to-send-mail-got-error-why</w:t>
+        </w:r>
+      </w:hyperlink>
+    </w:p>
+    <w:p>
+      <w:pPr>
+        <w:rPr>
+          <w:u w:val="single"/>
+        </w:rPr>
+      </w:pPr>
+      <w:hyperlink r:id="rId30" w:history="1">
+        <w:r>
+          <w:rPr>
+            <w:rStyle w:val="Hipervnculo"/>
+          </w:rPr>
+          <w:t>http://deepakssn.blogspot.com.es/2006/06/gmail-php-send-email-using-php-with.html</w:t>
+        </w:r>
+      </w:hyperlink>
+    </w:p>
+    <w:p>
+      <w:pPr>
+        <w:rPr>
+          <w:u w:val="single"/>
+        </w:rPr>
+      </w:pPr>
+      <w:hyperlink r:id="rId31" w:history="1">
+        <w:r>
+          <w:rPr>
+            <w:rStyle w:val="Hipervnculo"/>
+          </w:rPr>
+          <w:t>https://www.sitepoint.com/sending-emails-php-phpmailer/</w:t>
+        </w:r>
+      </w:hyperlink>
+    </w:p>
+    <w:p>
+      <w:pPr>
+        <w:rPr>
+          <w:u w:val="single"/>
+        </w:rPr>
+      </w:pPr>
+      <w:hyperlink r:id="rId32" w:history="1">
+        <w:r>
+          <w:rPr>
+            <w:rStyle w:val="Hipervnculo"/>
+          </w:rPr>
+          <w:t>https://github.com/PHPMailer/PHPMailer</w:t>
+        </w:r>
+      </w:hyperlink>
+    </w:p>
+    <w:p>
+      <w:pPr>
+        <w:rPr>
+          <w:u w:val="single"/>
+        </w:rPr>
+      </w:pPr>
+      <w:hyperlink r:id="rId33" w:history="1">
+        <w:r>
+          <w:rPr>
+            <w:rStyle w:val="Hipervnculo"/>
+          </w:rPr>
+          <w:t>https://github.com/PHPMailer/PHPMailer/wiki/Troubleshooting</w:t>
+        </w:r>
+      </w:hyperlink>
+    </w:p>
+    <w:p>
+      <w:pPr>
+        <w:rPr>
+          <w:u w:val="single"/>
+        </w:rPr>
+      </w:pPr>
+      <w:hyperlink r:id="rId34" w:history="1">
+        <w:r>
+          <w:rPr>
+            <w:rStyle w:val="Hipervnculo"/>
+          </w:rPr>
+          <w:t>https://support.google.com/mail/answer/14257</w:t>
+        </w:r>
+      </w:hyperlink>
+    </w:p>
+    <w:p>
+      <w:pPr>
+        <w:rPr>
+          <w:u w:val="single"/>
+        </w:rPr>
+      </w:pPr>
+      <w:hyperlink r:id="rId35" w:history="1">
+        <w:r>
+          <w:rPr>
+            <w:rStyle w:val="Hipervnculo"/>
+          </w:rPr>
+          <w:t>https://support.google.com/accounts/answer/185833</w:t>
+        </w:r>
+      </w:hyperlink>
+    </w:p>
+    <w:p>
+      <w:pPr>
+        <w:rPr>
+          <w:rStyle w:val="Hipervnculo"/>
+        </w:rPr>
+      </w:pPr>
+      <w:hyperlink r:id="rId36" w:history="1">
+        <w:r>
+          <w:rPr>
+            <w:rStyle w:val="Hipervnculo"/>
+          </w:rPr>
+          <w:t>http://stackoverflow.com/questions/3949824/smtp-error-could-not-authenticate-in-phpmailer</w:t>
+        </w:r>
+      </w:hyperlink>
+    </w:p>
+    <w:p>
+      <w:pPr>
+        <w:rPr>
+          <w:rStyle w:val="Hipervnculo"/>
+        </w:rPr>
+      </w:pPr>
+      <w:r>
+        <w:rPr>
+          <w:rStyle w:val="Hipervnculo"/>
+        </w:rPr>
+        <w:br w:type="page"/>
+      </w:r>
+    </w:p>
+    <w:p>
+      <w:pPr>
         <w:rPr>
           <w:rStyle w:val="Hipervnculo"/>
           <w:color w:val="auto"/>
           <w:u w:val="none"/>
         </w:rPr>
-        <w:t>Mailing</w:t>
-      </w:r>
-      <w:proofErr w:type="spellEnd"/>
-    </w:p>
-    <w:p>
-      <w:hyperlink r:id="rId23" w:history="1">
-        <w:r>
-          <w:rPr>
-            <w:rStyle w:val="Hipervnculo"/>
-          </w:rPr>
-          <w:t>http://blog.juliopari.com/configurar-smtp-xampp-windows/</w:t>
-        </w:r>
-      </w:hyperlink>
-    </w:p>
-    <w:p>
-      <w:hyperlink r:id="rId24" w:history="1">
-        <w:r>
-          <w:rPr>
-            <w:rStyle w:val="Hipervnculo"/>
-          </w:rPr>
-          <w:t>http://blog.shiraj.com/2010/09/how-to-php-sendmail-and-xampp-on-windows/</w:t>
-        </w:r>
-      </w:hyperlink>
-    </w:p>
-    <w:p>
-      <w:hyperlink r:id="rId25" w:history="1">
-        <w:r>
-          <w:rPr>
-            <w:rStyle w:val="Hipervnculo"/>
-          </w:rPr>
-          <w:t>http://stackoverflow.com/questions/35956567/xampp-sendmail-gmail-windows-10</w:t>
-        </w:r>
-      </w:hyperlink>
-    </w:p>
-    <w:p>
-      <w:hyperlink r:id="rId26" w:history="1">
-        <w:r>
-          <w:rPr>
-            <w:rStyle w:val="Hipervnculo"/>
-          </w:rPr>
-          <w:t>http://drupalalsur.org/videos/enviar-correos-con-xampp-en-local</w:t>
-        </w:r>
-      </w:hyperlink>
-    </w:p>
-    <w:p>
-      <w:hyperlink r:id="rId27" w:history="1">
-        <w:r>
-          <w:rPr>
-            <w:rStyle w:val="Hipervnculo"/>
-          </w:rPr>
-          <w:t>http://stackoverflow.com/questions/15965376/how-to-configure-xampp-to-send-mail-from-localhost</w:t>
-        </w:r>
-      </w:hyperlink>
-    </w:p>
-    <w:p>
-      <w:hyperlink r:id="rId28" w:history="1">
-        <w:r>
-          <w:rPr>
-            <w:rStyle w:val="Hipervnculo"/>
-          </w:rPr>
-          <w:t>https://www.elserver.com/ayuda/como-envio-correos-con-php-por-smtp-phpmailer/</w:t>
-        </w:r>
-      </w:hyperlink>
-    </w:p>
-    <w:p>
-      <w:r>
-        <w:tab/>
-      </w:r>
-      <w:hyperlink r:id="rId29" w:history="1">
-        <w:r>
-          <w:rPr>
-            <w:rStyle w:val="Hipervnculo"/>
-          </w:rPr>
-          <w:t>http://stackoverflow.com/questions/4376701/configure-gmail-as-smtp-in-xampp-to-send-mail-got-error-why</w:t>
-        </w:r>
-      </w:hyperlink>
-    </w:p>
-    <w:p>
-      <w:pPr>
-        <w:rPr>
-          <w:u w:val="single"/>
-        </w:rPr>
-      </w:pPr>
-      <w:hyperlink r:id="rId30" w:history="1">
-        <w:r>
-          <w:rPr>
-            <w:rStyle w:val="Hipervnculo"/>
-          </w:rPr>
-          <w:t>http://deepakssn.blogspot.com.es/2006/06/gmail-php-send-email-using-php-with.html</w:t>
-        </w:r>
-      </w:hyperlink>
-    </w:p>
-    <w:p>
-      <w:pPr>
-        <w:rPr>
-          <w:u w:val="single"/>
-        </w:rPr>
-      </w:pPr>
-      <w:hyperlink r:id="rId31" w:history="1">
-        <w:r>
-          <w:rPr>
-            <w:rStyle w:val="Hipervnculo"/>
-          </w:rPr>
-          <w:t>https://www.sitepoint.com/sending-emails-php-phpmailer/</w:t>
-        </w:r>
-      </w:hyperlink>
-    </w:p>
-    <w:p>
-      <w:pPr>
-        <w:rPr>
-          <w:u w:val="single"/>
-        </w:rPr>
-      </w:pPr>
-      <w:hyperlink r:id="rId32" w:history="1">
-        <w:r>
-          <w:rPr>
-            <w:rStyle w:val="Hipervnculo"/>
-          </w:rPr>
-          <w:t>https://github.com/PHPMailer/PHPMailer</w:t>
-        </w:r>
-      </w:hyperlink>
-    </w:p>
-    <w:p>
-      <w:pPr>
-        <w:rPr>
-          <w:u w:val="single"/>
-        </w:rPr>
-      </w:pPr>
-      <w:hyperlink r:id="rId33" w:history="1">
-        <w:r>
-          <w:rPr>
-            <w:rStyle w:val="Hipervnculo"/>
-          </w:rPr>
-          <w:t>https://github.com/PHPMailer/PHPMailer/wiki/Troubleshooting</w:t>
-        </w:r>
-      </w:hyperlink>
-    </w:p>
-    <w:p>
-      <w:pPr>
-        <w:rPr>
-          <w:u w:val="single"/>
-        </w:rPr>
-      </w:pPr>
-      <w:hyperlink r:id="rId34" w:history="1">
-        <w:r>
-          <w:rPr>
-            <w:rStyle w:val="Hipervnculo"/>
-          </w:rPr>
-          <w:t>https://support.google.com/mail/answer/14257</w:t>
-        </w:r>
-      </w:hyperlink>
-    </w:p>
-    <w:p>
-      <w:pPr>
-        <w:rPr>
-          <w:u w:val="single"/>
-        </w:rPr>
-      </w:pPr>
-      <w:hyperlink r:id="rId35" w:history="1">
-        <w:r>
-          <w:rPr>
-            <w:rStyle w:val="Hipervnculo"/>
-          </w:rPr>
-          <w:t>https://support.google.com/accounts/answer/185833</w:t>
-        </w:r>
-      </w:hyperlink>
-    </w:p>
-    <w:p>
-      <w:pPr>
-        <w:rPr>
-          <w:rStyle w:val="Hipervnculo"/>
-        </w:rPr>
-      </w:pPr>
-      <w:hyperlink r:id="rId36" w:history="1">
-        <w:r>
-          <w:rPr>
-            <w:rStyle w:val="Hipervnculo"/>
-          </w:rPr>
-          <w:t>http://stackoverflow.com/questions/3949824/smtp-error-could-not-authenticate-in-phpmailer</w:t>
-        </w:r>
-      </w:hyperlink>
-    </w:p>
-    <w:p>
-      <w:pPr>
-        <w:rPr>
-          <w:rStyle w:val="Hipervnculo"/>
-        </w:rPr>
-      </w:pPr>
-      <w:r>
-        <w:rPr>
-          <w:rStyle w:val="Hipervnculo"/>
-        </w:rPr>
-        <w:br w:type="page"/>
-      </w:r>
-    </w:p>
-    <w:p>
-      <w:pPr>
+      </w:pPr>
+      <w:r>
         <w:rPr>
           <w:rStyle w:val="Hipervnculo"/>
           <w:color w:val="auto"/>
           <w:u w:val="none"/>
         </w:rPr>
-      </w:pPr>
-      <w:proofErr w:type="spellStart"/>
-      <w:proofErr w:type="gramStart"/>
-      <w:r>
-        <w:rPr>
-          <w:rStyle w:val="Hipervnculo"/>
-          <w:color w:val="auto"/>
-          <w:u w:val="none"/>
-        </w:rPr>
         <w:lastRenderedPageBreak/>
         <w:t>dropdowncontent</w:t>
       </w:r>
-      <w:proofErr w:type="spellEnd"/>
-      <w:proofErr w:type="gramEnd"/>
     </w:p>
     <w:p>
       <w:pPr>
@@ -2073,7 +1926,6 @@
           <w:u w:val="none"/>
         </w:rPr>
       </w:pPr>
-      <w:proofErr w:type="gramStart"/>
       <w:r>
         <w:rPr>
           <w:rStyle w:val="Hipervnculo"/>
@@ -2082,7 +1934,6 @@
         </w:rPr>
         <w:t>documentación</w:t>
       </w:r>
-      <w:proofErr w:type="gramEnd"/>
     </w:p>
     <w:p>
       <w:hyperlink r:id="rId37" w:history="1">
@@ -2095,11 +1946,9 @@
       </w:hyperlink>
     </w:p>
     <w:p>
-      <w:proofErr w:type="gramStart"/>
       <w:r>
         <w:t>hosting</w:t>
       </w:r>
-      <w:proofErr w:type="gramEnd"/>
       <w:r>
         <w:t xml:space="preserve"> y dominios</w:t>
       </w:r>
@@ -2296,28 +2145,10 @@
     </w:p>
     <w:p/>
     <w:p>
-      <w:proofErr w:type="gramStart"/>
       <w:r>
         <w:lastRenderedPageBreak/>
-        <w:t>local</w:t>
-      </w:r>
-      <w:proofErr w:type="gramEnd"/>
-      <w:r>
-        <w:t xml:space="preserve"> </w:t>
-      </w:r>
-      <w:proofErr w:type="spellStart"/>
-      <w:r>
-        <w:t>storage</w:t>
-      </w:r>
-      <w:proofErr w:type="spellEnd"/>
-      <w:r>
-        <w:t xml:space="preserve"> y sesión </w:t>
-      </w:r>
-      <w:proofErr w:type="spellStart"/>
-      <w:r>
-        <w:t>storage</w:t>
-      </w:r>
-      <w:proofErr w:type="spellEnd"/>
+        <w:t>local storage y sesión storage</w:t>
+      </w:r>
     </w:p>
     <w:p>
       <w:hyperlink r:id="rId54" w:history="1">
@@ -2380,13 +2211,9 @@
       </w:hyperlink>
     </w:p>
     <w:p>
-      <w:proofErr w:type="spellStart"/>
-      <w:proofErr w:type="gramStart"/>
       <w:r>
         <w:t>paypal</w:t>
       </w:r>
-      <w:proofErr w:type="spellEnd"/>
-      <w:proofErr w:type="gramEnd"/>
     </w:p>
     <w:p>
       <w:hyperlink r:id="rId60" w:history="1">
@@ -2409,7 +2236,7 @@
       </w:hyperlink>
     </w:p>
     <w:p>
-      <w:hyperlink r:id="rId62" w:history="1">
+      <w:hyperlink r:id="rId62" w:anchor="id08A6F0SJ04Y" w:history="1">
         <w:r>
           <w:rPr>
             <w:rStyle w:val="Hipervnculo"/>
@@ -2419,7 +2246,7 @@
       </w:hyperlink>
     </w:p>
     <w:p>
-      <w:hyperlink r:id="rId63" w:history="1">
+      <w:hyperlink r:id="rId63" w:anchor="id08A3I0PD04Y" w:history="1">
         <w:r>
           <w:rPr>
             <w:rStyle w:val="Hipervnculo"/>
@@ -2439,7 +2266,7 @@
       </w:hyperlink>
     </w:p>
     <w:p>
-      <w:hyperlink r:id="rId65" w:history="1">
+      <w:hyperlink r:id="rId65" w:anchor="id09BLE0O0E30" w:history="1">
         <w:r>
           <w:rPr>
             <w:rStyle w:val="Hipervnculo"/>
@@ -2576,13 +2403,98 @@
       </w:hyperlink>
     </w:p>
     <w:p>
+      <w:hyperlink r:id="rId78" w:history="1">
+        <w:r>
+          <w:rPr>
+            <w:rStyle w:val="Hipervnculo"/>
+          </w:rPr>
+          <w:t>https://developers.facebook.com/docs/plugins/</w:t>
+        </w:r>
+      </w:hyperlink>
+    </w:p>
+    <w:p>
+      <w:r>
+        <w:t>SEO</w:t>
+      </w:r>
+    </w:p>
+    <w:p>
+      <w:hyperlink r:id="rId79" w:history="1">
+        <w:r>
+          <w:rPr>
+            <w:rStyle w:val="Hipervnculo"/>
+          </w:rPr>
+          <w:t>https://www.40defiebre.com/guia-seo/que-es-seo-por-que-necesito/</w:t>
+        </w:r>
+      </w:hyperlink>
+    </w:p>
+    <w:p>
+      <w:hyperlink r:id="rId80" w:history="1">
+        <w:r>
+          <w:rPr>
+            <w:rStyle w:val="Hipervnculo"/>
+          </w:rPr>
+          <w:t>https://es.wikipedia.org/wiki/Posicionamiento_en_buscadores</w:t>
+        </w:r>
+      </w:hyperlink>
+    </w:p>
+    <w:p>
+      <w:hyperlink r:id="rId81" w:history="1">
+        <w:r>
+          <w:rPr>
+            <w:rStyle w:val="Hipervnculo"/>
+          </w:rPr>
+          <w:t>https://es.wikipedia.org/wiki/Mapa_de_sitio_web</w:t>
+        </w:r>
+      </w:hyperlink>
+    </w:p>
+    <w:p>
+      <w:hyperlink r:id="rId82" w:history="1">
+        <w:r>
+          <w:rPr>
+            <w:rStyle w:val="Hipervnculo"/>
+          </w:rPr>
+          <w:t>http://seositecheckup.com/</w:t>
+        </w:r>
+      </w:hyperlink>
+    </w:p>
+    <w:p>
+      <w:r>
+        <w:t>legislación</w:t>
+      </w:r>
+    </w:p>
+    <w:p>
+      <w:hyperlink r:id="rId83" w:history="1">
+        <w:r>
+          <w:rPr>
+            <w:rStyle w:val="Hipervnculo"/>
+          </w:rPr>
+          <w:t>http://www.emfasi.com/glosario/ley-sobre-servicios-de-la-sociedad-de-la-informacion-y-de-comercio-electronico</w:t>
+        </w:r>
+      </w:hyperlink>
+    </w:p>
+    <w:p>
+      <w:hyperlink r:id="rId84" w:history="1">
+        <w:r>
+          <w:rPr>
+            <w:rStyle w:val="Hipervnculo"/>
+          </w:rPr>
+          <w:t>https://www.boe.es/buscar/act.php?id=BOE-A-2002-13758</w:t>
+        </w:r>
+      </w:hyperlink>
+    </w:p>
+    <w:p>
+      <w:hyperlink r:id="rId85" w:history="1">
+        <w:r>
+          <w:rPr>
+            <w:rStyle w:val="Hipervnculo"/>
+          </w:rPr>
+          <w:t>https://es.wikipedia.org/wiki/Ley_de_Servicios_de_la_Sociedad_de_la_Informaci%C3%B3n</w:t>
+        </w:r>
+      </w:hyperlink>
+    </w:p>
+    <w:p>
       <w:bookmarkStart w:id="0" w:name="_GoBack"/>
       <w:bookmarkEnd w:id="0"/>
-    </w:p>
-    <w:p>
-      <w:r>
-        <w:t>https://developers.facebook.com/docs/plugins/</w:t>
-      </w:r>
     </w:p>
     <w:p/>
     <w:p/>

</xml_diff>